<commit_message>
rapport au propre, avec annexe d'explications d'utilisation
</commit_message>
<xml_diff>
--- a/rapportLO21App.docx
+++ b/rapportLO21App.docx
@@ -5,86 +5,6 @@
   <w:body>
     <w:p>
       <w:pPr>
-        <w:contextualSpacing w:val="0"/>
-      </w:pPr>
-      <w:r>
-        <w:rPr>
-          <w:sz w:val="18"/>
-          <w:szCs w:val="18"/>
-        </w:rPr>
-        <w:t xml:space="preserve">Rapport : Un rapport en format .pdf composé de 2 parties :</w:t>
-      </w:r>
-    </w:p>
-    <w:p>
-      <w:pPr>
-        <w:contextualSpacing w:val="0"/>
-      </w:pPr>
-      <w:r>
-        <w:rPr>
-          <w:sz w:val="18"/>
-          <w:szCs w:val="18"/>
-        </w:rPr>
-        <w:t xml:space="preserve">– la description de votre architecture;</w:t>
-      </w:r>
-    </w:p>
-    <w:p>
-      <w:pPr>
-        <w:contextualSpacing w:val="0"/>
-      </w:pPr>
-      <w:r>
-        <w:rPr>
-          <w:sz w:val="18"/>
-          <w:szCs w:val="18"/>
-        </w:rPr>
-        <w:t xml:space="preserve">– une argumentation détaillée où vous montrez que votre architecture permet facilement des évolutions.</w:t>
-      </w:r>
-    </w:p>
-    <w:p>
-      <w:pPr>
-        <w:contextualSpacing w:val="0"/>
-      </w:pPr>
-      <w:r>
-        <w:rPr>
-          <w:sz w:val="18"/>
-          <w:szCs w:val="18"/>
-        </w:rPr>
-        <w:t xml:space="preserve">Vous pouvez ajouter en annexe de ce rapport des instructions à destination de votre correcteur si nécessaire</w:t>
-      </w:r>
-    </w:p>
-    <w:p>
-      <w:pPr>
-        <w:contextualSpacing w:val="0"/>
-      </w:pPr>
-      <w:r>
-        <w:rPr>
-          <w:sz w:val="18"/>
-          <w:szCs w:val="18"/>
-        </w:rPr>
-        <w:t xml:space="preserve">(présentation des livrables, instructions de compilation, . . . ). Ce rapport ne devra pas dépasser 10 pages</w:t>
-      </w:r>
-    </w:p>
-    <w:p>
-      <w:pPr>
-        <w:contextualSpacing w:val="0"/>
-      </w:pPr>
-      <w:r>
-        <w:rPr>
-          <w:sz w:val="18"/>
-          <w:szCs w:val="18"/>
-        </w:rPr>
-        <w:t xml:space="preserve">(annexes comprises).</w:t>
-      </w:r>
-    </w:p>
-    <w:p>
-      <w:pPr>
-        <w:contextualSpacing w:val="0"/>
-      </w:pPr>
-      <w:r>
-        <w:rPr/>
-      </w:r>
-    </w:p>
-    <w:p>
-      <w:pPr>
         <w:pStyle w:val="Title"/>
         <w:contextualSpacing w:val="0"/>
         <w:jc w:val="center"/>
@@ -93,7 +13,7 @@
       <w:bookmarkEnd w:id="0"/>
       <w:r>
         <w:rPr/>
-        <w:t xml:space="preserve">LO21 ProjectCalendar</w:t>
+        <w:t xml:space="preserve">LO21 P15 - ProjectCalendar</w:t>
       </w:r>
     </w:p>
     <w:p>
@@ -102,7 +22,7 @@
         <w:contextualSpacing w:val="0"/>
         <w:jc w:val="center"/>
       </w:pPr>
-      <w:bookmarkStart w:colFirst="0" w:colLast="0" w:name="h.h9tk7lr0pap7" w:id="1"/>
+      <w:bookmarkStart w:colFirst="0" w:colLast="0" w:name="h.js5wk3sw9stq" w:id="1"/>
       <w:bookmarkEnd w:id="1"/>
       <w:r>
         <w:rPr/>
@@ -111,19 +31,453 @@
     </w:p>
     <w:p>
       <w:pPr>
+        <w:contextualSpacing w:val="0"/>
+        <w:jc w:val="center"/>
+      </w:pPr>
+      <w:r>
+        <w:rPr/>
+        <w:t xml:space="preserve">Méwen MICHEL &amp; Loïc DERYCKERE</w:t>
+      </w:r>
+    </w:p>
+    <w:p>
+      <w:pPr>
         <w:pStyle w:val="Heading1"/>
         <w:contextualSpacing w:val="0"/>
-      </w:pPr>
-      <w:bookmarkStart w:colFirst="0" w:colLast="0" w:name="h.epg42j25julf" w:id="2"/>
+        <w:jc w:val="both"/>
+      </w:pPr>
+      <w:bookmarkStart w:colFirst="0" w:colLast="0" w:name="h.3m5frq9atv0j" w:id="2"/>
       <w:bookmarkEnd w:id="2"/>
       <w:r>
-        <w:rPr/>
+        <w:rPr>
+          <w:color w:val="4a86e8"/>
+        </w:rPr>
+        <w:t xml:space="preserve">Table des matières</w:t>
+      </w:r>
+    </w:p>
+    <w:p>
+      <w:pPr>
+        <w:contextualSpacing w:val="0"/>
+        <w:jc w:val="both"/>
+      </w:pPr>
+      <w:r>
+        <w:rPr/>
+      </w:r>
+    </w:p>
+    <w:p>
+      <w:pPr>
+        <w:ind w:left="360" w:firstLine="0"/>
+        <w:contextualSpacing w:val="0"/>
+        <w:jc w:val="both"/>
+      </w:pPr>
+      <w:hyperlink w:anchor="h.epg42j25julf">
+        <w:r>
+          <w:rPr>
+            <w:color w:val="666666"/>
+          </w:rPr>
+          <w:t xml:space="preserve">Introduction</w:t>
+        </w:r>
+      </w:hyperlink>
+      <w:r>
+        <w:rPr/>
+      </w:r>
+    </w:p>
+    <w:p>
+      <w:pPr>
+        <w:ind w:left="360" w:firstLine="0"/>
+        <w:contextualSpacing w:val="0"/>
+        <w:jc w:val="both"/>
+      </w:pPr>
+      <w:hyperlink w:anchor="h.ixv6fgh9eitg">
+        <w:r>
+          <w:rPr>
+            <w:color w:val="666666"/>
+          </w:rPr>
+          <w:t xml:space="preserve">Description de l’architecture</w:t>
+        </w:r>
+      </w:hyperlink>
+      <w:r>
+        <w:rPr/>
+      </w:r>
+    </w:p>
+    <w:p>
+      <w:pPr>
+        <w:ind w:left="720" w:firstLine="0"/>
+        <w:contextualSpacing w:val="0"/>
+        <w:jc w:val="both"/>
+      </w:pPr>
+      <w:hyperlink w:anchor="h.72cshjyqseix">
+        <w:r>
+          <w:rPr>
+            <w:color w:val="666666"/>
+          </w:rPr>
+          <w:t xml:space="preserve">Gestion de projets</w:t>
+        </w:r>
+      </w:hyperlink>
+      <w:r>
+        <w:rPr/>
+      </w:r>
+    </w:p>
+    <w:p>
+      <w:pPr>
+        <w:ind w:left="1080" w:firstLine="0"/>
+        <w:contextualSpacing w:val="0"/>
+        <w:jc w:val="both"/>
+      </w:pPr>
+      <w:hyperlink w:anchor="h.soft8o9bxgip">
+        <w:r>
+          <w:rPr>
+            <w:color w:val="666666"/>
+          </w:rPr>
+          <w:t xml:space="preserve">ProjetManager</w:t>
+        </w:r>
+      </w:hyperlink>
+      <w:r>
+        <w:rPr/>
+      </w:r>
+    </w:p>
+    <w:p>
+      <w:pPr>
+        <w:ind w:left="1080" w:firstLine="0"/>
+        <w:contextualSpacing w:val="0"/>
+        <w:jc w:val="both"/>
+      </w:pPr>
+      <w:hyperlink w:anchor="h.oly3d4ac6y91">
+        <w:r>
+          <w:rPr>
+            <w:color w:val="666666"/>
+          </w:rPr>
+          <w:t xml:space="preserve">Projet</w:t>
+        </w:r>
+      </w:hyperlink>
+      <w:r>
+        <w:rPr/>
+      </w:r>
+    </w:p>
+    <w:p>
+      <w:pPr>
+        <w:ind w:left="1080" w:firstLine="0"/>
+        <w:contextualSpacing w:val="0"/>
+        <w:jc w:val="both"/>
+      </w:pPr>
+      <w:hyperlink w:anchor="h.rsyniud08x81">
+        <w:r>
+          <w:rPr>
+            <w:color w:val="666666"/>
+          </w:rPr>
+          <w:t xml:space="preserve">Tâche</w:t>
+        </w:r>
+      </w:hyperlink>
+      <w:r>
+        <w:rPr/>
+      </w:r>
+    </w:p>
+    <w:p>
+      <w:pPr>
+        <w:ind w:left="1080" w:firstLine="0"/>
+        <w:contextualSpacing w:val="0"/>
+        <w:jc w:val="both"/>
+      </w:pPr>
+      <w:hyperlink w:anchor="h.2bdcllj4tca7">
+        <w:r>
+          <w:rPr>
+            <w:color w:val="666666"/>
+          </w:rPr>
+          <w:t xml:space="preserve">Composite</w:t>
+        </w:r>
+      </w:hyperlink>
+      <w:r>
+        <w:rPr/>
+      </w:r>
+    </w:p>
+    <w:p>
+      <w:pPr>
+        <w:ind w:left="1080" w:firstLine="0"/>
+        <w:contextualSpacing w:val="0"/>
+        <w:jc w:val="both"/>
+      </w:pPr>
+      <w:hyperlink w:anchor="h.1ne18qit8tf4">
+        <w:r>
+          <w:rPr>
+            <w:color w:val="666666"/>
+          </w:rPr>
+          <w:t xml:space="preserve">Unitaire</w:t>
+        </w:r>
+      </w:hyperlink>
+      <w:r>
+        <w:rPr/>
+      </w:r>
+    </w:p>
+    <w:p>
+      <w:pPr>
+        <w:ind w:left="720" w:firstLine="0"/>
+        <w:contextualSpacing w:val="0"/>
+        <w:jc w:val="both"/>
+      </w:pPr>
+      <w:hyperlink w:anchor="h.da99iwh3jzol">
+        <w:r>
+          <w:rPr>
+            <w:color w:val="666666"/>
+          </w:rPr>
+          <w:t xml:space="preserve">Programmation d’événements</w:t>
+        </w:r>
+      </w:hyperlink>
+      <w:r>
+        <w:rPr/>
+      </w:r>
+    </w:p>
+    <w:p>
+      <w:pPr>
+        <w:ind w:left="1080" w:firstLine="0"/>
+        <w:contextualSpacing w:val="0"/>
+        <w:jc w:val="both"/>
+      </w:pPr>
+      <w:hyperlink w:anchor="h.2lhv3bb9wmko">
+        <w:r>
+          <w:rPr>
+            <w:color w:val="666666"/>
+          </w:rPr>
+          <w:t xml:space="preserve">ProgrammationManager</w:t>
+        </w:r>
+      </w:hyperlink>
+      <w:r>
+        <w:rPr/>
+      </w:r>
+    </w:p>
+    <w:p>
+      <w:pPr>
+        <w:ind w:left="1080" w:firstLine="0"/>
+        <w:contextualSpacing w:val="0"/>
+        <w:jc w:val="both"/>
+      </w:pPr>
+      <w:hyperlink w:anchor="h.rvkec2409v2c">
+        <w:r>
+          <w:rPr>
+            <w:color w:val="666666"/>
+          </w:rPr>
+          <w:t xml:space="preserve">Programmation</w:t>
+        </w:r>
+      </w:hyperlink>
+      <w:r>
+        <w:rPr/>
+      </w:r>
+    </w:p>
+    <w:p>
+      <w:pPr>
+        <w:ind w:left="1080" w:firstLine="0"/>
+        <w:contextualSpacing w:val="0"/>
+        <w:jc w:val="both"/>
+      </w:pPr>
+      <w:hyperlink w:anchor="h.19s2q1d1oo5l">
+        <w:r>
+          <w:rPr>
+            <w:color w:val="666666"/>
+          </w:rPr>
+          <w:t xml:space="preserve">Evénement</w:t>
+        </w:r>
+      </w:hyperlink>
+      <w:r>
+        <w:rPr/>
+      </w:r>
+    </w:p>
+    <w:p>
+      <w:pPr>
+        <w:ind w:left="1080" w:firstLine="0"/>
+        <w:contextualSpacing w:val="0"/>
+        <w:jc w:val="both"/>
+      </w:pPr>
+      <w:hyperlink w:anchor="h.8kochrs21icn">
+        <w:r>
+          <w:rPr>
+            <w:color w:val="666666"/>
+          </w:rPr>
+          <w:t xml:space="preserve">Activité</w:t>
+        </w:r>
+      </w:hyperlink>
+      <w:r>
+        <w:rPr/>
+      </w:r>
+    </w:p>
+    <w:p>
+      <w:pPr>
+        <w:ind w:left="360" w:firstLine="0"/>
+        <w:contextualSpacing w:val="0"/>
+        <w:jc w:val="both"/>
+      </w:pPr>
+      <w:hyperlink w:anchor="h.r5axpliwky7l">
+        <w:r>
+          <w:rPr>
+            <w:color w:val="666666"/>
+          </w:rPr>
+          <w:t xml:space="preserve">Argumentation</w:t>
+        </w:r>
+      </w:hyperlink>
+      <w:r>
+        <w:rPr/>
+      </w:r>
+    </w:p>
+    <w:p>
+      <w:pPr>
+        <w:ind w:left="720" w:firstLine="0"/>
+        <w:contextualSpacing w:val="0"/>
+        <w:jc w:val="both"/>
+      </w:pPr>
+      <w:hyperlink w:anchor="h.9yhcnrbonow6">
+        <w:r>
+          <w:rPr>
+            <w:color w:val="666666"/>
+          </w:rPr>
+          <w:t xml:space="preserve">Protection de l’architecture</w:t>
+        </w:r>
+      </w:hyperlink>
+      <w:r>
+        <w:rPr/>
+      </w:r>
+    </w:p>
+    <w:p>
+      <w:pPr>
+        <w:ind w:left="720" w:firstLine="0"/>
+        <w:contextualSpacing w:val="0"/>
+        <w:jc w:val="both"/>
+      </w:pPr>
+      <w:hyperlink w:anchor="h.ego9dehnwcca">
+        <w:r>
+          <w:rPr>
+            <w:color w:val="666666"/>
+          </w:rPr>
+          <w:t xml:space="preserve">Evolution de l’architecture</w:t>
+        </w:r>
+      </w:hyperlink>
+      <w:r>
+        <w:rPr/>
+      </w:r>
+    </w:p>
+    <w:p>
+      <w:pPr>
+        <w:ind w:left="360" w:firstLine="0"/>
+        <w:contextualSpacing w:val="0"/>
+        <w:jc w:val="both"/>
+      </w:pPr>
+      <w:hyperlink w:anchor="h.9422zy27cm9f">
+        <w:r>
+          <w:rPr>
+            <w:color w:val="666666"/>
+          </w:rPr>
+          <w:t xml:space="preserve">Annexes</w:t>
+        </w:r>
+      </w:hyperlink>
+      <w:r>
+        <w:rPr/>
+      </w:r>
+    </w:p>
+    <w:p>
+      <w:pPr>
+        <w:ind w:left="720" w:firstLine="0"/>
+        <w:contextualSpacing w:val="0"/>
+        <w:jc w:val="both"/>
+      </w:pPr>
+      <w:hyperlink w:anchor="h.vdv0oj5a4hgs">
+        <w:r>
+          <w:rPr>
+            <w:color w:val="666666"/>
+          </w:rPr>
+          <w:t xml:space="preserve">Utilisation de l’application</w:t>
+        </w:r>
+      </w:hyperlink>
+      <w:r>
+        <w:rPr/>
+      </w:r>
+    </w:p>
+    <w:p>
+      <w:pPr>
+        <w:ind w:left="1080" w:firstLine="0"/>
+        <w:contextualSpacing w:val="0"/>
+        <w:jc w:val="both"/>
+      </w:pPr>
+      <w:hyperlink w:anchor="h.go64godbtv6z">
+        <w:r>
+          <w:rPr>
+            <w:color w:val="666666"/>
+          </w:rPr>
+          <w:t xml:space="preserve">Edition</w:t>
+        </w:r>
+      </w:hyperlink>
+      <w:r>
+        <w:rPr/>
+      </w:r>
+    </w:p>
+    <w:p>
+      <w:pPr>
+        <w:ind w:left="1080" w:firstLine="0"/>
+        <w:contextualSpacing w:val="0"/>
+        <w:jc w:val="both"/>
+      </w:pPr>
+      <w:hyperlink w:anchor="h.nj3nz3ohbqgb">
+        <w:r>
+          <w:rPr>
+            <w:color w:val="666666"/>
+          </w:rPr>
+          <w:t xml:space="preserve">Programmation</w:t>
+        </w:r>
+      </w:hyperlink>
+      <w:r>
+        <w:rPr/>
+      </w:r>
+    </w:p>
+    <w:p>
+      <w:pPr>
+        <w:ind w:left="1080" w:firstLine="0"/>
+        <w:contextualSpacing w:val="0"/>
+        <w:jc w:val="both"/>
+      </w:pPr>
+      <w:hyperlink w:anchor="h.xg0np2wmu54o">
+        <w:r>
+          <w:rPr>
+            <w:color w:val="666666"/>
+          </w:rPr>
+          <w:t xml:space="preserve">Export</w:t>
+        </w:r>
+      </w:hyperlink>
+      <w:r>
+        <w:rPr/>
+      </w:r>
+    </w:p>
+    <w:p>
+      <w:pPr>
+        <w:contextualSpacing w:val="0"/>
+        <w:jc w:val="both"/>
+      </w:pPr>
+      <w:r>
+        <w:rPr/>
+      </w:r>
+    </w:p>
+    <w:p>
+      <w:pPr>
+        <w:contextualSpacing w:val="0"/>
+        <w:jc w:val="both"/>
+      </w:pPr>
+      <w:r>
+        <w:rPr/>
+      </w:r>
+    </w:p>
+    <w:p>
+      <w:pPr>
+        <w:pStyle w:val="Heading1"/>
+        <w:contextualSpacing w:val="0"/>
+        <w:jc w:val="both"/>
+      </w:pPr>
+      <w:bookmarkStart w:colFirst="0" w:colLast="0" w:name="h.epg42j25julf" w:id="3"/>
+      <w:bookmarkEnd w:id="3"/>
+      <w:r>
+        <w:rPr>
+          <w:color w:val="4a86e8"/>
+        </w:rPr>
         <w:t xml:space="preserve">Introduction</w:t>
       </w:r>
     </w:p>
     <w:p>
       <w:pPr>
         <w:contextualSpacing w:val="0"/>
+        <w:jc w:val="both"/>
       </w:pPr>
       <w:r>
         <w:rPr/>
@@ -133,6 +487,7 @@
     <w:p>
       <w:pPr>
         <w:contextualSpacing w:val="0"/>
+        <w:jc w:val="both"/>
       </w:pPr>
       <w:r>
         <w:rPr/>
@@ -140,42 +495,54 @@
       </w:r>
     </w:p>
     <w:p>
-      <w:pPr>
-        <w:contextualSpacing w:val="0"/>
-      </w:pPr>
       <w:r>
         <w:rPr/>
         <w:t xml:space="preserve">Nous avons utilisé les pages “timing.h” et “timing.cpp” fournies en TD pour manipuler plus facilement les horaires, dates et durées des différents éléments de notre architecture.</w:t>
       </w:r>
+      <w:r>
+        <w:br w:type="page"/>
+      </w:r>
+    </w:p>
+    <w:p>
+      <w:pPr>
+        <w:contextualSpacing w:val="0"/>
+        <w:jc w:val="both"/>
+      </w:pPr>
+      <w:r>
+        <w:rPr/>
+      </w:r>
     </w:p>
     <w:p>
       <w:pPr>
         <w:pStyle w:val="Heading1"/>
         <w:contextualSpacing w:val="0"/>
-      </w:pPr>
-      <w:bookmarkStart w:colFirst="0" w:colLast="0" w:name="h.ixv6fgh9eitg" w:id="3"/>
-      <w:bookmarkEnd w:id="3"/>
-      <w:r>
-        <w:rPr/>
+        <w:jc w:val="both"/>
+      </w:pPr>
+      <w:bookmarkStart w:colFirst="0" w:colLast="0" w:name="h.ixv6fgh9eitg" w:id="4"/>
+      <w:bookmarkEnd w:id="4"/>
+      <w:r>
+        <w:rPr>
+          <w:color w:val="4a86e8"/>
+        </w:rPr>
         <w:t xml:space="preserve">Description de l’architecture</w:t>
       </w:r>
     </w:p>
     <w:p>
       <w:pPr>
         <w:contextualSpacing w:val="0"/>
-        <w:jc w:val="center"/>
+        <w:jc w:val="both"/>
       </w:pPr>
       <w:r>
         <w:drawing>
           <wp:inline distB="19050" distT="19050" distL="19050" distR="19050">
             <wp:extent cx="5391150" cy="7744353"/>
             <wp:effectExtent b="0" l="0" r="0" t="0"/>
-            <wp:docPr id="1" name="image01.png"/>
+            <wp:docPr id="2" name="image05.png"/>
             <a:graphic>
               <a:graphicData uri="http://schemas.openxmlformats.org/drawingml/2006/picture">
                 <pic:pic>
                   <pic:nvPicPr>
-                    <pic:cNvPr id="0" name="image01.png"/>
+                    <pic:cNvPr id="0" name="image05.png"/>
                     <pic:cNvPicPr preferRelativeResize="0"/>
                   </pic:nvPicPr>
                   <pic:blipFill>
@@ -206,6 +573,7 @@
     <w:p>
       <w:pPr>
         <w:contextualSpacing w:val="0"/>
+        <w:jc w:val="both"/>
       </w:pPr>
       <w:r>
         <w:rPr/>
@@ -220,6 +588,7 @@
         </w:numPr>
         <w:ind w:left="720" w:hanging="360"/>
         <w:contextualSpacing w:val="1"/>
+        <w:jc w:val="both"/>
         <w:rPr/>
       </w:pPr>
       <w:r>
@@ -235,6 +604,7 @@
         </w:numPr>
         <w:ind w:left="720" w:hanging="360"/>
         <w:contextualSpacing w:val="1"/>
+        <w:jc w:val="both"/>
         <w:rPr/>
       </w:pPr>
       <w:r>
@@ -252,6 +622,7 @@
     <w:p>
       <w:pPr>
         <w:contextualSpacing w:val="0"/>
+        <w:jc w:val="both"/>
       </w:pPr>
       <w:r>
         <w:rPr/>
@@ -261,9 +632,10 @@
       <w:pPr>
         <w:pStyle w:val="Heading2"/>
         <w:contextualSpacing w:val="0"/>
-      </w:pPr>
-      <w:bookmarkStart w:colFirst="0" w:colLast="0" w:name="h.72cshjyqseix" w:id="4"/>
-      <w:bookmarkEnd w:id="4"/>
+        <w:jc w:val="both"/>
+      </w:pPr>
+      <w:bookmarkStart w:colFirst="0" w:colLast="0" w:name="h.72cshjyqseix" w:id="5"/>
+      <w:bookmarkEnd w:id="5"/>
       <w:r>
         <w:rPr/>
         <w:t xml:space="preserve">Gestion de projets</w:t>
@@ -272,15 +644,17 @@
     <w:p>
       <w:pPr>
         <w:contextualSpacing w:val="0"/>
-      </w:pPr>
-      <w:r>
-        <w:rPr/>
-        <w:t xml:space="preserve">Les Taches composent des projets et les Projets composent le ProjetManager. Ainsi une tache ne peut pas se trouver dans deux projets à la fois.</w:t>
-      </w:r>
-    </w:p>
-    <w:p>
-      <w:pPr>
-        <w:contextualSpacing w:val="0"/>
+        <w:jc w:val="both"/>
+      </w:pPr>
+      <w:r>
+        <w:rPr/>
+        <w:t xml:space="preserve">Les Tâches composent des projets et les Projets composent le ProjetManager. Ainsi une tâche ne peut pas se trouver dans deux projets à la fois.</w:t>
+      </w:r>
+    </w:p>
+    <w:p>
+      <w:pPr>
+        <w:contextualSpacing w:val="0"/>
+        <w:jc w:val="both"/>
       </w:pPr>
       <w:r>
         <w:rPr/>
@@ -290,9 +664,10 @@
       <w:pPr>
         <w:pStyle w:val="Heading3"/>
         <w:contextualSpacing w:val="0"/>
-      </w:pPr>
-      <w:bookmarkStart w:colFirst="0" w:colLast="0" w:name="h.soft8o9bxgip" w:id="5"/>
-      <w:bookmarkEnd w:id="5"/>
+        <w:jc w:val="both"/>
+      </w:pPr>
+      <w:bookmarkStart w:colFirst="0" w:colLast="0" w:name="h.soft8o9bxgip" w:id="6"/>
+      <w:bookmarkEnd w:id="6"/>
       <w:r>
         <w:rPr/>
         <w:t xml:space="preserve">ProjetManager</w:t>
@@ -301,6 +676,7 @@
     <w:p>
       <w:pPr>
         <w:contextualSpacing w:val="0"/>
+        <w:jc w:val="both"/>
       </w:pPr>
       <w:r>
         <w:rPr/>
@@ -310,6 +686,7 @@
     <w:p>
       <w:pPr>
         <w:contextualSpacing w:val="0"/>
+        <w:jc w:val="both"/>
       </w:pPr>
       <w:r>
         <w:rPr/>
@@ -319,9 +696,10 @@
       <w:pPr>
         <w:pStyle w:val="Heading3"/>
         <w:contextualSpacing w:val="0"/>
-      </w:pPr>
-      <w:bookmarkStart w:colFirst="0" w:colLast="0" w:name="h.oly3d4ac6y91" w:id="6"/>
-      <w:bookmarkEnd w:id="6"/>
+        <w:jc w:val="both"/>
+      </w:pPr>
+      <w:bookmarkStart w:colFirst="0" w:colLast="0" w:name="h.oly3d4ac6y91" w:id="7"/>
+      <w:bookmarkEnd w:id="7"/>
       <w:r>
         <w:rPr/>
         <w:t xml:space="preserve">Projet</w:t>
@@ -330,24 +708,27 @@
     <w:p>
       <w:pPr>
         <w:contextualSpacing w:val="0"/>
-      </w:pPr>
-      <w:r>
-        <w:rPr/>
-        <w:t xml:space="preserve">Projet est une classe comportant un id généré automatiquement par l’application, un nom et une date de disponibilité donnés par l’utilisateur et un tableau de pointeurs de Taches qui crée les instances de Tache, et un itérateur qui peut parcourir ces taches. Il peut aussi renvoyer une date d’échéance qui dépendra uniquement des dates d’échéance des Taches qui composent le Projet.</w:t>
-      </w:r>
-    </w:p>
-    <w:p>
-      <w:pPr>
-        <w:contextualSpacing w:val="0"/>
-      </w:pPr>
-      <w:r>
-        <w:rPr/>
-        <w:t xml:space="preserve">Un Projet pourra être exporté en XML, il représentera alors tous ces attributs et les attributs des Taches qui le composent.</w:t>
-      </w:r>
-    </w:p>
-    <w:p>
-      <w:pPr>
-        <w:contextualSpacing w:val="0"/>
+        <w:jc w:val="both"/>
+      </w:pPr>
+      <w:r>
+        <w:rPr/>
+        <w:t xml:space="preserve">Projet est une classe comportant un id généré automatiquement par l’application, un nom et une date de disponibilité donnés par l’utilisateur et un tableau de pointeurs de Tâches qui crée les instances de Tâche, et un itérateur qui peut parcourir ces tâches. Il peut aussi renvoyer une date d’échéance qui dépendra uniquement des dates d’échéance des Tâches qui composent le Projet.</w:t>
+      </w:r>
+    </w:p>
+    <w:p>
+      <w:pPr>
+        <w:contextualSpacing w:val="0"/>
+        <w:jc w:val="both"/>
+      </w:pPr>
+      <w:r>
+        <w:rPr/>
+        <w:t xml:space="preserve">Un Projet pourra être exporté en XML, il représentera alors tous ces attributs et les attributs des Tâches qui le composent.</w:t>
+      </w:r>
+    </w:p>
+    <w:p>
+      <w:pPr>
+        <w:contextualSpacing w:val="0"/>
+        <w:jc w:val="both"/>
       </w:pPr>
       <w:r>
         <w:rPr/>
@@ -357,35 +738,39 @@
       <w:pPr>
         <w:pStyle w:val="Heading3"/>
         <w:contextualSpacing w:val="0"/>
-      </w:pPr>
-      <w:bookmarkStart w:colFirst="0" w:colLast="0" w:name="h.rsyniud08x81" w:id="7"/>
-      <w:bookmarkEnd w:id="7"/>
-      <w:r>
-        <w:rPr/>
-        <w:t xml:space="preserve">Tache</w:t>
-      </w:r>
-    </w:p>
-    <w:p>
-      <w:pPr>
-        <w:contextualSpacing w:val="0"/>
-      </w:pPr>
-      <w:r>
-        <w:rPr/>
-        <w:t xml:space="preserve">Tache est une classe abstraite, Unitaire et Composite héritent d’elle. Elle a un tableau de pointeurs de Taches qui représentent les contraintes de précédences et un itérateur qui parcourt ce tableau. Ce tableau ne créera pas de nouvelle Tache, il faudra ajouter des pointeurs de Taches déjà existantes.</w:t>
-      </w:r>
-    </w:p>
-    <w:p>
-      <w:pPr>
-        <w:contextualSpacing w:val="0"/>
-      </w:pPr>
-      <w:r>
-        <w:rPr/>
-        <w:t xml:space="preserve">Une Tache possède aussi un id généré automatiquement, un nom, une date de disponibilité et une date d’échéance qui sont donnés par l’utilisateur, et un pointeur vers le projet parent. La date de disponibilité ne doit pas être inférieure à celle du projet parent.</w:t>
-      </w:r>
-    </w:p>
-    <w:p>
-      <w:pPr>
-        <w:contextualSpacing w:val="0"/>
+        <w:jc w:val="both"/>
+      </w:pPr>
+      <w:bookmarkStart w:colFirst="0" w:colLast="0" w:name="h.rsyniud08x81" w:id="8"/>
+      <w:bookmarkEnd w:id="8"/>
+      <w:r>
+        <w:rPr/>
+        <w:t xml:space="preserve">Tâche</w:t>
+      </w:r>
+    </w:p>
+    <w:p>
+      <w:pPr>
+        <w:contextualSpacing w:val="0"/>
+        <w:jc w:val="both"/>
+      </w:pPr>
+      <w:r>
+        <w:rPr/>
+        <w:t xml:space="preserve">Tâche est une classe abstraite, Unitaire et Composite héritent d’elle. Elle a un tableau de pointeurs de Tâches qui représentent les contraintes de précédences et un itérateur qui parcourt ce tableau. Ce tableau ne créera pas de nouvelle Tâche, il faudra ajouter des pointeurs de Tâches déjà existantes.</w:t>
+      </w:r>
+    </w:p>
+    <w:p>
+      <w:pPr>
+        <w:contextualSpacing w:val="0"/>
+        <w:jc w:val="both"/>
+      </w:pPr>
+      <w:r>
+        <w:rPr/>
+        <w:t xml:space="preserve">Une Tâche possède aussi un id généré automatiquement, un nom, une date de disponibilité et une date d’échéance qui sont donnés par l’utilisateur, et un pointeur vers le projet parent. La date de disponibilité ne doit pas être inférieure à celle du projet parent.</w:t>
+      </w:r>
+    </w:p>
+    <w:p>
+      <w:pPr>
+        <w:contextualSpacing w:val="0"/>
+        <w:jc w:val="both"/>
       </w:pPr>
       <w:r>
         <w:rPr/>
@@ -395,9 +780,10 @@
       <w:pPr>
         <w:pStyle w:val="Heading3"/>
         <w:contextualSpacing w:val="0"/>
-      </w:pPr>
-      <w:bookmarkStart w:colFirst="0" w:colLast="0" w:name="h.2bdcllj4tca7" w:id="8"/>
-      <w:bookmarkEnd w:id="8"/>
+        <w:jc w:val="both"/>
+      </w:pPr>
+      <w:bookmarkStart w:colFirst="0" w:colLast="0" w:name="h.2bdcllj4tca7" w:id="9"/>
+      <w:bookmarkEnd w:id="9"/>
       <w:r>
         <w:rPr/>
         <w:t xml:space="preserve">Composite</w:t>
@@ -406,15 +792,17 @@
     <w:p>
       <w:pPr>
         <w:contextualSpacing w:val="0"/>
-      </w:pPr>
-      <w:r>
-        <w:rPr/>
-        <w:t xml:space="preserve">Composite hérite de Tache, elle a un second tableau de pointeurs de Taches qui montre des contraintes de composition. Ce tableau ne créera pas de nouvelles Taches, il faudra ajouter des pointeurs de Taches déjà existantes.</w:t>
-      </w:r>
-    </w:p>
-    <w:p>
-      <w:pPr>
-        <w:contextualSpacing w:val="0"/>
+        <w:jc w:val="both"/>
+      </w:pPr>
+      <w:r>
+        <w:rPr/>
+        <w:t xml:space="preserve">Composite hérite de Tâche, elle a un second tableau de pointeurs de Tâches qui montre des contraintes de composition. Ce tableau ne créera pas de nouvelles Tâches, il faudra ajouter des pointeurs de Tâches déjà existantes.</w:t>
+      </w:r>
+    </w:p>
+    <w:p>
+      <w:pPr>
+        <w:contextualSpacing w:val="0"/>
+        <w:jc w:val="both"/>
       </w:pPr>
       <w:r>
         <w:rPr/>
@@ -424,9 +812,10 @@
       <w:pPr>
         <w:pStyle w:val="Heading3"/>
         <w:contextualSpacing w:val="0"/>
-      </w:pPr>
-      <w:bookmarkStart w:colFirst="0" w:colLast="0" w:name="h.1ne18qit8tf4" w:id="9"/>
-      <w:bookmarkEnd w:id="9"/>
+        <w:jc w:val="both"/>
+      </w:pPr>
+      <w:bookmarkStart w:colFirst="0" w:colLast="0" w:name="h.1ne18qit8tf4" w:id="10"/>
+      <w:bookmarkEnd w:id="10"/>
       <w:r>
         <w:rPr/>
         <w:t xml:space="preserve">Unitaire</w:t>
@@ -435,15 +824,17 @@
     <w:p>
       <w:pPr>
         <w:contextualSpacing w:val="0"/>
-      </w:pPr>
-      <w:r>
-        <w:rPr/>
-        <w:t xml:space="preserve">Unitaire hérite de Tache. Elle possède une durée (durée totale) donnée par l’utilisateur, un bouléen préemptif qui permettra de savoir si la Tache peut être programmée en plusieurs fois (et qui sera forcément égal à TRUE si la durée de la Tache dépasse 12h), mais aussi une durée faite (initialisée à 0) et une durée restante (qui sera la soustraction de la durée totale avec la durée faite)  qui permettront de savoir le temps restant à programmer pour la Tache.</w:t>
-      </w:r>
-    </w:p>
-    <w:p>
-      <w:pPr>
-        <w:contextualSpacing w:val="0"/>
+        <w:jc w:val="both"/>
+      </w:pPr>
+      <w:r>
+        <w:rPr/>
+        <w:t xml:space="preserve">Unitaire hérite de Tâche. Elle possède une durée (durée totale) donnée par l’utilisateur, un bouléen préemptif qui permettra de savoir si la Tâche peut être programmée en plusieurs fois (et qui sera forcément égal à TRUE si la durée de la Tâche dépasse 12h), mais aussi une durée faite (initialisée à 0) et une durée restante (qui sera la soustraction de la durée totale avec la durée faite)  qui permettront de savoir le temps restant à programmer pour la Tâche.</w:t>
+      </w:r>
+    </w:p>
+    <w:p>
+      <w:pPr>
+        <w:contextualSpacing w:val="0"/>
+        <w:jc w:val="both"/>
       </w:pPr>
       <w:r>
         <w:rPr/>
@@ -453,6 +844,7 @@
     <w:p>
       <w:pPr>
         <w:contextualSpacing w:val="0"/>
+        <w:jc w:val="both"/>
       </w:pPr>
       <w:r>
         <w:rPr/>
@@ -462,9 +854,10 @@
       <w:pPr>
         <w:pStyle w:val="Heading2"/>
         <w:contextualSpacing w:val="0"/>
-      </w:pPr>
-      <w:bookmarkStart w:colFirst="0" w:colLast="0" w:name="h.da99iwh3jzol" w:id="10"/>
-      <w:bookmarkEnd w:id="10"/>
+        <w:jc w:val="both"/>
+      </w:pPr>
+      <w:bookmarkStart w:colFirst="0" w:colLast="0" w:name="h.da99iwh3jzol" w:id="11"/>
+      <w:bookmarkEnd w:id="11"/>
       <w:r>
         <w:rPr/>
         <w:t xml:space="preserve">Programmation d’événements</w:t>
@@ -474,9 +867,10 @@
       <w:pPr>
         <w:pStyle w:val="Heading3"/>
         <w:contextualSpacing w:val="0"/>
-      </w:pPr>
-      <w:bookmarkStart w:colFirst="0" w:colLast="0" w:name="h.2lhv3bb9wmko" w:id="11"/>
-      <w:bookmarkEnd w:id="11"/>
+        <w:jc w:val="both"/>
+      </w:pPr>
+      <w:bookmarkStart w:colFirst="0" w:colLast="0" w:name="h.2lhv3bb9wmko" w:id="12"/>
+      <w:bookmarkEnd w:id="12"/>
       <w:r>
         <w:rPr/>
         <w:t xml:space="preserve">ProgrammationManager</w:t>
@@ -485,6 +879,7 @@
     <w:p>
       <w:pPr>
         <w:contextualSpacing w:val="0"/>
+        <w:jc w:val="both"/>
       </w:pPr>
       <w:r>
         <w:rPr/>
@@ -494,6 +889,7 @@
     <w:p>
       <w:pPr>
         <w:contextualSpacing w:val="0"/>
+        <w:jc w:val="both"/>
       </w:pPr>
       <w:r>
         <w:rPr/>
@@ -503,6 +899,7 @@
     <w:p>
       <w:pPr>
         <w:contextualSpacing w:val="0"/>
+        <w:jc w:val="both"/>
       </w:pPr>
       <w:r>
         <w:rPr/>
@@ -512,9 +909,10 @@
       <w:pPr>
         <w:pStyle w:val="Heading3"/>
         <w:contextualSpacing w:val="0"/>
-      </w:pPr>
-      <w:bookmarkStart w:colFirst="0" w:colLast="0" w:name="h.rvkec2409v2c" w:id="12"/>
-      <w:bookmarkEnd w:id="12"/>
+        <w:jc w:val="both"/>
+      </w:pPr>
+      <w:bookmarkStart w:colFirst="0" w:colLast="0" w:name="h.rvkec2409v2c" w:id="13"/>
+      <w:bookmarkEnd w:id="13"/>
       <w:r>
         <w:rPr/>
         <w:t xml:space="preserve">Programmation</w:t>
@@ -523,6 +921,7 @@
     <w:p>
       <w:pPr>
         <w:contextualSpacing w:val="0"/>
+        <w:jc w:val="both"/>
       </w:pPr>
       <w:r>
         <w:rPr/>
@@ -533,9 +932,10 @@
       <w:pPr>
         <w:pStyle w:val="Heading3"/>
         <w:contextualSpacing w:val="0"/>
-      </w:pPr>
-      <w:bookmarkStart w:colFirst="0" w:colLast="0" w:name="h.19s2q1d1oo5l" w:id="13"/>
-      <w:bookmarkEnd w:id="13"/>
+        <w:jc w:val="both"/>
+      </w:pPr>
+      <w:bookmarkStart w:colFirst="0" w:colLast="0" w:name="h.19s2q1d1oo5l" w:id="14"/>
+      <w:bookmarkEnd w:id="14"/>
       <w:r>
         <w:rPr/>
         <w:t xml:space="preserve">Evénement</w:t>
@@ -544,19 +944,21 @@
     <w:p>
       <w:pPr>
         <w:contextualSpacing w:val="0"/>
-      </w:pPr>
-      <w:r>
-        <w:rPr/>
-        <w:t xml:space="preserve">Evénement est une classe abstraite dont hérite Activité et Unitaire. Elle est composée uniquement d’une durée. Elle sert à pouvoir faire des Programmations à la fois d’Activités et de Taches Unitaires.</w:t>
+        <w:jc w:val="both"/>
+      </w:pPr>
+      <w:r>
+        <w:rPr/>
+        <w:t xml:space="preserve">Evénement est une classe abstraite dont hérite Activité et Unitaire. Elle est composée uniquement d’une durée. Elle sert à pouvoir faire des Programmations à la fois d’Activités et de Tâches Unitaires.</w:t>
       </w:r>
     </w:p>
     <w:p>
       <w:pPr>
         <w:pStyle w:val="Heading3"/>
         <w:contextualSpacing w:val="0"/>
-      </w:pPr>
-      <w:bookmarkStart w:colFirst="0" w:colLast="0" w:name="h.8kochrs21icn" w:id="14"/>
-      <w:bookmarkEnd w:id="14"/>
+        <w:jc w:val="both"/>
+      </w:pPr>
+      <w:bookmarkStart w:colFirst="0" w:colLast="0" w:name="h.8kochrs21icn" w:id="15"/>
+      <w:bookmarkEnd w:id="15"/>
       <w:r>
         <w:rPr/>
         <w:t xml:space="preserve">Activité</w:t>
@@ -565,6 +967,7 @@
     <w:p>
       <w:pPr>
         <w:contextualSpacing w:val="0"/>
+        <w:jc w:val="both"/>
       </w:pPr>
       <w:r>
         <w:rPr/>
@@ -574,6 +977,7 @@
     <w:p>
       <w:pPr>
         <w:contextualSpacing w:val="0"/>
+        <w:jc w:val="both"/>
       </w:pPr>
       <w:r>
         <w:rPr/>
@@ -583,11 +987,43 @@
       <w:pPr>
         <w:pStyle w:val="Heading1"/>
         <w:contextualSpacing w:val="0"/>
-      </w:pPr>
-      <w:bookmarkStart w:colFirst="0" w:colLast="0" w:name="h.r5axpliwky7l" w:id="15"/>
-      <w:bookmarkEnd w:id="15"/>
-      <w:r>
-        <w:rPr/>
+        <w:jc w:val="both"/>
+      </w:pPr>
+      <w:bookmarkStart w:colFirst="0" w:colLast="0" w:name="h.91jr2yoialzm" w:id="16"/>
+      <w:bookmarkEnd w:id="16"/>
+      <w:r>
+        <w:rPr/>
+      </w:r>
+    </w:p>
+    <w:p>
+      <w:r>
+        <w:br w:type="page"/>
+      </w:r>
+    </w:p>
+    <w:p>
+      <w:pPr>
+        <w:pStyle w:val="Heading1"/>
+        <w:contextualSpacing w:val="0"/>
+        <w:jc w:val="both"/>
+      </w:pPr>
+      <w:bookmarkStart w:colFirst="0" w:colLast="0" w:name="h.tgithgdhoqy8" w:id="17"/>
+      <w:bookmarkEnd w:id="17"/>
+      <w:r>
+        <w:rPr/>
+      </w:r>
+    </w:p>
+    <w:p>
+      <w:pPr>
+        <w:pStyle w:val="Heading1"/>
+        <w:contextualSpacing w:val="0"/>
+        <w:jc w:val="both"/>
+      </w:pPr>
+      <w:bookmarkStart w:colFirst="0" w:colLast="0" w:name="h.r5axpliwky7l" w:id="18"/>
+      <w:bookmarkEnd w:id="18"/>
+      <w:r>
+        <w:rPr>
+          <w:color w:val="4a86e8"/>
+        </w:rPr>
         <w:t xml:space="preserve">Argumentation</w:t>
       </w:r>
     </w:p>
@@ -595,9 +1031,10 @@
       <w:pPr>
         <w:pStyle w:val="Heading2"/>
         <w:contextualSpacing w:val="0"/>
-      </w:pPr>
-      <w:bookmarkStart w:colFirst="0" w:colLast="0" w:name="h.9yhcnrbonow6" w:id="16"/>
-      <w:bookmarkEnd w:id="16"/>
+        <w:jc w:val="both"/>
+      </w:pPr>
+      <w:bookmarkStart w:colFirst="0" w:colLast="0" w:name="h.9yhcnrbonow6" w:id="19"/>
+      <w:bookmarkEnd w:id="19"/>
       <w:r>
         <w:rPr/>
         <w:t xml:space="preserve">Protection de l’architecture</w:t>
@@ -606,6 +1043,7 @@
     <w:p>
       <w:pPr>
         <w:contextualSpacing w:val="0"/>
+        <w:jc w:val="both"/>
       </w:pPr>
       <w:r>
         <w:rPr/>
@@ -619,6 +1057,7 @@
     <w:p>
       <w:pPr>
         <w:contextualSpacing w:val="0"/>
+        <w:jc w:val="both"/>
       </w:pPr>
       <w:r>
         <w:rPr/>
@@ -628,6 +1067,7 @@
     <w:p>
       <w:pPr>
         <w:contextualSpacing w:val="0"/>
+        <w:jc w:val="both"/>
       </w:pPr>
       <w:r>
         <w:rPr/>
@@ -637,6 +1077,7 @@
     <w:p>
       <w:pPr>
         <w:contextualSpacing w:val="0"/>
+        <w:jc w:val="both"/>
       </w:pPr>
       <w:r>
         <w:rPr/>
@@ -646,15 +1087,17 @@
     <w:p>
       <w:pPr>
         <w:contextualSpacing w:val="0"/>
-      </w:pPr>
-      <w:r>
-        <w:rPr/>
-        <w:t xml:space="preserve">Les classes Tache et Evenement sont abstraites, empêchant ainsi de les instancier, ce qui conduirait à la programmation d’un élément n’ayant qu’une durée par exemple.</w:t>
-      </w:r>
-    </w:p>
-    <w:p>
-      <w:pPr>
-        <w:contextualSpacing w:val="0"/>
+        <w:jc w:val="both"/>
+      </w:pPr>
+      <w:r>
+        <w:rPr/>
+        <w:t xml:space="preserve">Les classes Tâche et Evénement sont abstraites, empêchant ainsi de les instancier, ce qui conduirait à la programmation d’un élément n’ayant qu’une durée par exemple.</w:t>
+      </w:r>
+    </w:p>
+    <w:p>
+      <w:pPr>
+        <w:contextualSpacing w:val="0"/>
+        <w:jc w:val="both"/>
       </w:pPr>
       <w:r>
         <w:rPr/>
@@ -664,9 +1107,10 @@
       <w:pPr>
         <w:pStyle w:val="Heading2"/>
         <w:contextualSpacing w:val="0"/>
-      </w:pPr>
-      <w:bookmarkStart w:colFirst="0" w:colLast="0" w:name="h.ego9dehnwcca" w:id="17"/>
-      <w:bookmarkEnd w:id="17"/>
+        <w:jc w:val="both"/>
+      </w:pPr>
+      <w:bookmarkStart w:colFirst="0" w:colLast="0" w:name="h.ego9dehnwcca" w:id="20"/>
+      <w:bookmarkEnd w:id="20"/>
       <w:r>
         <w:rPr/>
         <w:t xml:space="preserve">Evolution de l’architecture</w:t>
@@ -675,6 +1119,7 @@
     <w:p>
       <w:pPr>
         <w:contextualSpacing w:val="0"/>
+        <w:jc w:val="both"/>
       </w:pPr>
       <w:r>
         <w:rPr/>
@@ -684,22 +1129,390 @@
     <w:p>
       <w:pPr>
         <w:contextualSpacing w:val="0"/>
-      </w:pPr>
-      <w:r>
-        <w:rPr/>
-        <w:t xml:space="preserve">En effet, les classes Tache et Evenement étant abstraites, on peut aisément créer de nouvelles classes héritant de l’une, de l’autre ou des deux afin de complexifier les structures de projets avec un nouveau type de Tache ou afin d’introduire un nouveau type d’Evénement ayant une liste de personnes présentes par exemple.</w:t>
+        <w:jc w:val="both"/>
+      </w:pPr>
+      <w:r>
+        <w:rPr/>
+        <w:t xml:space="preserve">En effet, les classes Tâche et Evénement étant abstraites, on peut aisément créer de nouvelles classes héritant de l’une, de l’autre ou des deux afin de complexifier les structures de projets avec un nouveau type de Tâche ou afin d’introduire un nouveau type d’Evénement ayant une liste de personnes présentes par exemple.</w:t>
+      </w:r>
+    </w:p>
+    <w:p>
+      <w:pPr>
+        <w:contextualSpacing w:val="0"/>
+        <w:jc w:val="both"/>
+      </w:pPr>
+      <w:r>
+        <w:rPr/>
+      </w:r>
+    </w:p>
+    <w:p>
+      <w:pPr>
+        <w:pStyle w:val="Heading1"/>
+        <w:contextualSpacing w:val="0"/>
+        <w:jc w:val="both"/>
+      </w:pPr>
+      <w:bookmarkStart w:colFirst="0" w:colLast="0" w:name="h.556hqq6h4y52" w:id="21"/>
+      <w:bookmarkEnd w:id="21"/>
+      <w:r>
+        <w:rPr/>
+      </w:r>
+    </w:p>
+    <w:p>
+      <w:r>
+        <w:br w:type="page"/>
+      </w:r>
+    </w:p>
+    <w:p>
+      <w:pPr>
+        <w:pStyle w:val="Heading1"/>
+        <w:contextualSpacing w:val="0"/>
+        <w:jc w:val="both"/>
+      </w:pPr>
+      <w:bookmarkStart w:colFirst="0" w:colLast="0" w:name="h.gyz6ysqr0t0q" w:id="22"/>
+      <w:bookmarkEnd w:id="22"/>
+      <w:r>
+        <w:rPr/>
+      </w:r>
+    </w:p>
+    <w:p>
+      <w:pPr>
+        <w:pStyle w:val="Heading1"/>
+        <w:contextualSpacing w:val="0"/>
+        <w:jc w:val="both"/>
+      </w:pPr>
+      <w:bookmarkStart w:colFirst="0" w:colLast="0" w:name="h.9422zy27cm9f" w:id="23"/>
+      <w:bookmarkEnd w:id="23"/>
+      <w:r>
+        <w:rPr>
+          <w:color w:val="4a86e8"/>
+        </w:rPr>
+        <w:t xml:space="preserve">Annexes</w:t>
+      </w:r>
+    </w:p>
+    <w:p>
+      <w:pPr>
+        <w:pStyle w:val="Heading2"/>
+        <w:contextualSpacing w:val="0"/>
+        <w:jc w:val="both"/>
+      </w:pPr>
+      <w:bookmarkStart w:colFirst="0" w:colLast="0" w:name="h.vdv0oj5a4hgs" w:id="24"/>
+      <w:bookmarkEnd w:id="24"/>
+      <w:r>
+        <w:rPr/>
+        <w:t xml:space="preserve">Utilisation de l’application</w:t>
+      </w:r>
+    </w:p>
+    <w:p>
+      <w:pPr>
+        <w:pStyle w:val="Heading3"/>
+        <w:contextualSpacing w:val="0"/>
+        <w:jc w:val="both"/>
+      </w:pPr>
+      <w:bookmarkStart w:colFirst="0" w:colLast="0" w:name="h.go64godbtv6z" w:id="25"/>
+      <w:bookmarkEnd w:id="25"/>
+      <w:r>
+        <w:rPr/>
+        <w:t xml:space="preserve">Edition</w:t>
+      </w:r>
+    </w:p>
+    <w:p>
+      <w:pPr>
+        <w:contextualSpacing w:val="0"/>
+        <w:jc w:val="both"/>
+      </w:pPr>
+      <w:r>
+        <w:rPr/>
+        <w:t xml:space="preserve">Sur l’onglet d’édition on peut observer une TreeView des projets de l’application. Pour éditer un projet ou une tâche il suffit de cliquer sur son nom, de modifier les informations sur la fenêtre à droite de l’arborescence et de sauvegarder les changements avec le bouton prévu à cet effet.</w:t>
+      </w:r>
+    </w:p>
+    <w:p>
+      <w:pPr>
+        <w:contextualSpacing w:val="0"/>
+        <w:jc w:val="both"/>
+      </w:pPr>
+      <w:r>
+        <w:rPr/>
+        <w:t xml:space="preserve">Un bouton d’annulation permet de remettre les paramètres aux dernières valeurs sauvegardées.</w:t>
+      </w:r>
+    </w:p>
+    <w:p>
+      <w:pPr>
+        <w:contextualSpacing w:val="0"/>
+        <w:jc w:val="both"/>
+      </w:pPr>
+      <w:r>
+        <w:rPr/>
+        <w:t xml:space="preserve">Pour ajouter un projet un bouton Projet + est situé en dessous de l’arborescence.</w:t>
+      </w:r>
+    </w:p>
+    <w:p>
+      <w:pPr>
+        <w:contextualSpacing w:val="0"/>
+        <w:jc w:val="both"/>
+      </w:pPr>
+      <w:r>
+        <w:rPr/>
+        <w:t xml:space="preserve">Pour ajouter une tâche unitaire ou composite il faut cliquer sur l’élément de l’arborescence dans laquelle on souhaite la placer (i.e. un projet ou une tâche composite). Si une tâche unitaire est sélectionnée au moment d’un ajout, le nouvel élément est placé en parallèle de celle-ci.</w:t>
+      </w:r>
+    </w:p>
+    <w:p>
+      <w:pPr>
+        <w:contextualSpacing w:val="0"/>
+        <w:jc w:val="both"/>
+      </w:pPr>
+      <w:r>
+        <w:rPr/>
+        <w:t xml:space="preserve">Pour ajouter une précédence à une tâche il faut cliquer sur le bouton d’ajout dans la fenêtre d’édition de la tâche, sélectionner une tâche et valider l’ajout.</w:t>
+      </w:r>
+    </w:p>
+    <w:p>
+      <w:pPr>
+        <w:pStyle w:val="Heading3"/>
+        <w:contextualSpacing w:val="0"/>
+        <w:jc w:val="both"/>
+      </w:pPr>
+      <w:bookmarkStart w:colFirst="0" w:colLast="0" w:name="h.nj3nz3ohbqgb" w:id="26"/>
+      <w:bookmarkEnd w:id="26"/>
+      <w:r>
+        <w:rPr/>
+        <w:t xml:space="preserve">Programmation</w:t>
+      </w:r>
+    </w:p>
+    <w:p>
+      <w:pPr>
+        <w:contextualSpacing w:val="0"/>
+        <w:jc w:val="both"/>
+      </w:pPr>
+      <w:r>
+        <w:rPr/>
+        <w:t xml:space="preserve">Pour programmer une activité, il faut aller dans l’onglet d’édition et cliquer sur le bouton sous l’arborescence, il faudra alors préciser les détails de l’activité et les détails de sa programmation.</w:t>
+      </w:r>
+    </w:p>
+    <w:p>
+      <w:pPr>
+        <w:contextualSpacing w:val="0"/>
+        <w:jc w:val="both"/>
+      </w:pPr>
+      <w:r>
+        <w:rPr/>
+        <w:t xml:space="preserve">Pour programmer une tâche unitaire, il faut la sélectionner dans l’arborescence et cliquer sur le bouton sous l’arborescence. Il faut alors préciser les détails de la programmation.</w:t>
+      </w:r>
+    </w:p>
+    <w:p>
+      <w:pPr>
+        <w:contextualSpacing w:val="0"/>
+        <w:jc w:val="both"/>
+      </w:pPr>
+      <w:r>
+        <w:rPr/>
+        <w:t xml:space="preserve">Pour une meilleure lisibilité l’arborescence affiche l’état des éléments de projets :</w:t>
+      </w:r>
+    </w:p>
+    <w:p>
+      <w:pPr>
+        <w:contextualSpacing w:val="0"/>
+        <w:jc w:val="both"/>
+      </w:pPr>
+      <w:r>
+        <w:drawing>
+          <wp:inline distB="114300" distT="114300" distL="114300" distR="114300">
+            <wp:extent cx="190500" cy="190500"/>
+            <wp:effectExtent b="0" l="0" r="0" t="0"/>
+            <wp:docPr descr="dot0.png" id="1" name="image04.png"/>
+            <a:graphic>
+              <a:graphicData uri="http://schemas.openxmlformats.org/drawingml/2006/picture">
+                <pic:pic>
+                  <pic:nvPicPr>
+                    <pic:cNvPr descr="dot0.png" id="0" name="image04.png"/>
+                    <pic:cNvPicPr preferRelativeResize="0"/>
+                  </pic:nvPicPr>
+                  <pic:blipFill>
+                    <a:blip r:embed="rId6"/>
+                    <a:srcRect b="0" l="0" r="0" t="0"/>
+                    <a:stretch>
+                      <a:fillRect/>
+                    </a:stretch>
+                  </pic:blipFill>
+                  <pic:spPr>
+                    <a:xfrm>
+                      <a:off x="0" y="0"/>
+                      <a:ext cx="190500" cy="190500"/>
+                    </a:xfrm>
+                    <a:prstGeom prst="rect"/>
+                    <a:ln/>
+                  </pic:spPr>
+                </pic:pic>
+              </a:graphicData>
+            </a:graphic>
+          </wp:inline>
+        </w:drawing>
+      </w:r>
+      <w:r>
+        <w:rPr/>
+        <w:t xml:space="preserve">Un rond vide signifie que l’élément n’a pas été commencé ;</w:t>
+      </w:r>
+    </w:p>
+    <w:p>
+      <w:pPr>
+        <w:contextualSpacing w:val="0"/>
+        <w:jc w:val="both"/>
+      </w:pPr>
+      <w:r>
+        <w:drawing>
+          <wp:inline distB="114300" distT="114300" distL="114300" distR="114300">
+            <wp:extent cx="190500" cy="190500"/>
+            <wp:effectExtent b="0" l="0" r="0" t="0"/>
+            <wp:docPr id="4" name="image07.png"/>
+            <a:graphic>
+              <a:graphicData uri="http://schemas.openxmlformats.org/drawingml/2006/picture">
+                <pic:pic>
+                  <pic:nvPicPr>
+                    <pic:cNvPr id="0" name="image07.png"/>
+                    <pic:cNvPicPr preferRelativeResize="0"/>
+                  </pic:nvPicPr>
+                  <pic:blipFill>
+                    <a:blip r:embed="rId7"/>
+                    <a:srcRect b="0" l="0" r="0" t="0"/>
+                    <a:stretch>
+                      <a:fillRect/>
+                    </a:stretch>
+                  </pic:blipFill>
+                  <pic:spPr>
+                    <a:xfrm>
+                      <a:off x="0" y="0"/>
+                      <a:ext cx="190500" cy="190500"/>
+                    </a:xfrm>
+                    <a:prstGeom prst="rect"/>
+                    <a:ln/>
+                  </pic:spPr>
+                </pic:pic>
+              </a:graphicData>
+            </a:graphic>
+          </wp:inline>
+        </w:drawing>
+      </w:r>
+      <w:r>
+        <w:rPr/>
+        <w:t xml:space="preserve">A moitié rempli signifie qu’une partie des éléments contenus sont programmés ;</w:t>
+      </w:r>
+    </w:p>
+    <w:p>
+      <w:pPr>
+        <w:contextualSpacing w:val="0"/>
+        <w:jc w:val="both"/>
+      </w:pPr>
+      <w:r>
+        <w:drawing>
+          <wp:inline distB="114300" distT="114300" distL="114300" distR="114300">
+            <wp:extent cx="190500" cy="190500"/>
+            <wp:effectExtent b="0" l="0" r="0" t="0"/>
+            <wp:docPr id="3" name="image06.png"/>
+            <a:graphic>
+              <a:graphicData uri="http://schemas.openxmlformats.org/drawingml/2006/picture">
+                <pic:pic>
+                  <pic:nvPicPr>
+                    <pic:cNvPr id="0" name="image06.png"/>
+                    <pic:cNvPicPr preferRelativeResize="0"/>
+                  </pic:nvPicPr>
+                  <pic:blipFill>
+                    <a:blip r:embed="rId8"/>
+                    <a:srcRect b="0" l="0" r="0" t="0"/>
+                    <a:stretch>
+                      <a:fillRect/>
+                    </a:stretch>
+                  </pic:blipFill>
+                  <pic:spPr>
+                    <a:xfrm>
+                      <a:off x="0" y="0"/>
+                      <a:ext cx="190500" cy="190500"/>
+                    </a:xfrm>
+                    <a:prstGeom prst="rect"/>
+                    <a:ln/>
+                  </pic:spPr>
+                </pic:pic>
+              </a:graphicData>
+            </a:graphic>
+          </wp:inline>
+        </w:drawing>
+      </w:r>
+      <w:r>
+        <w:rPr/>
+        <w:t xml:space="preserve">Un rond plein signifie que la totalité de l’élément est programmée ou que sa date d’échéance a été dépassée.</w:t>
+      </w:r>
+    </w:p>
+    <w:p>
+      <w:pPr>
+        <w:contextualSpacing w:val="0"/>
+        <w:jc w:val="both"/>
+      </w:pPr>
+      <w:r>
+        <w:rPr/>
+        <w:t xml:space="preserve">Pour voir le détail des programmations il faut aller dans l’onglet agenda et sélectionner la semaine à voir depuis le calendrier.</w:t>
+      </w:r>
+    </w:p>
+    <w:p>
+      <w:pPr>
+        <w:pStyle w:val="Heading3"/>
+        <w:contextualSpacing w:val="0"/>
+        <w:jc w:val="both"/>
+      </w:pPr>
+      <w:bookmarkStart w:colFirst="0" w:colLast="0" w:name="h.hgom6ph2f4f9" w:id="27"/>
+      <w:bookmarkEnd w:id="27"/>
+      <w:r>
+        <w:rPr/>
+        <w:t xml:space="preserve">Export</w:t>
+      </w:r>
+    </w:p>
+    <w:p>
+      <w:pPr>
+        <w:contextualSpacing w:val="0"/>
+        <w:jc w:val="both"/>
+      </w:pPr>
+      <w:r>
+        <w:rPr/>
+        <w:t xml:space="preserve">Pour exporter un projet il faut aller dans l’onglet d’édition, le sélectionner et cliquer sur le bouton d’export dans la fenêtre à droite de l’arborescence.</w:t>
+      </w:r>
+    </w:p>
+    <w:p>
+      <w:pPr>
+        <w:contextualSpacing w:val="0"/>
+        <w:jc w:val="both"/>
+      </w:pPr>
+      <w:r>
+        <w:rPr/>
+        <w:t xml:space="preserve">Pour exporter une semaine de l’agenda il faut aller à une date correspondante dans le calendrier de l’onglet agenda et cliquer sur le bouton d’export en haut à gauche.</w:t>
       </w:r>
       <w:r>
         <w:rPr/>
       </w:r>
     </w:p>
     <w:sectPr>
+      <w:footerReference r:id="rId9" w:type="default"/>
       <w:pgSz w:h="15840" w:w="12240"/>
       <w:pgMar w:bottom="1440" w:top="1440" w:left="1440" w:right="1440"/>
       <w:pgNumType w:start="1"/>
     </w:sectPr>
   </w:body>
 </w:document>
+</file>
+
+<file path=word/footer1.xml><?xml version="1.0" encoding="utf-8"?>
+<w:ftr xmlns:mc="http://schemas.openxmlformats.org/markup-compatibility/2006" xmlns:o="urn:schemas-microsoft-com:office:office" xmlns:r="http://schemas.openxmlformats.org/officeDocument/2006/relationships" xmlns:m="http://schemas.openxmlformats.org/officeDocument/2006/math" xmlns:v="urn:schemas-microsoft-com:vml" xmlns:wp="http://schemas.openxmlformats.org/drawingml/2006/wordprocessingDrawing" xmlns:w10="urn:schemas-microsoft-com:office:word" xmlns:w="http://schemas.openxmlformats.org/wordprocessingml/2006/main" xmlns:wne="http://schemas.microsoft.com/office/word/2006/wordml" xmlns:sl="http://schemas.openxmlformats.org/schemaLibrary/2006/main" xmlns:a="http://schemas.openxmlformats.org/drawingml/2006/main" xmlns:pic="http://schemas.openxmlformats.org/drawingml/2006/picture" xmlns:c="http://schemas.openxmlformats.org/drawingml/2006/chart" xmlns:lc="http://schemas.openxmlformats.org/drawingml/2006/lockedCanvas" xmlns:dgm="http://schemas.openxmlformats.org/drawingml/2006/diagram" xmlns:wps="http://schemas.microsoft.com/office/word/2010/wordprocessingShape" xmlns:wpg="http://schemas.microsoft.com/office/word/2010/wordprocessingGroup">
+  <w:p>
+    <w:pPr>
+      <w:contextualSpacing w:val="0"/>
+      <w:jc w:val="right"/>
+    </w:pPr>
+    <w:fldSimple w:instr="PAGE" w:fldLock="0" w:dirty="0">
+      <w:r>
+        <w:rPr/>
+      </w:r>
+    </w:fldSimple>
+    <w:r>
+      <w:rPr/>
+    </w:r>
+  </w:p>
+</w:ftr>
 </file>
 
 <file path=word/numbering.xml><?xml version="1.0" encoding="utf-8"?>

</xml_diff>